<commit_message>
feat: fix 1 path
</commit_message>
<xml_diff>
--- a/explanatory_note/result/explanatory_note.docx
+++ b/explanatory_note/result/explanatory_note.docx
@@ -687,10 +687,7 @@
         <w:t xml:space="preserve">. </w:t>
       </w:r>
       <w:r>
-        <w:t>Тихонов Владимир Александрович</w:t>
-      </w:r>
-      <w:r>
-        <w:t>.</w:t>
+        <w:t>Тихонов Владимир Александрович.</w:t>
       </w:r>
     </w:p>
     <w:p>
@@ -2898,23 +2895,7 @@
                 <w:rFonts w:eastAsiaTheme="minorHAnsi"/>
                 <w:noProof/>
               </w:rPr>
-              <w:t>Приложение А – Тех</w:t>
-            </w:r>
-            <w:r>
-              <w:rPr>
-                <w:rStyle w:val="afc"/>
-                <w:rFonts w:eastAsiaTheme="minorHAnsi"/>
-                <w:noProof/>
-              </w:rPr>
-              <w:t>н</w:t>
-            </w:r>
-            <w:r>
-              <w:rPr>
-                <w:rStyle w:val="afc"/>
-                <w:rFonts w:eastAsiaTheme="minorHAnsi"/>
-                <w:noProof/>
-              </w:rPr>
-              <w:t>ическое задание</w:t>
+              <w:t>Приложение А – Техническое задание</w:t>
             </w:r>
             <w:r>
               <w:rPr>
@@ -3231,16 +3212,7 @@
         <w:tab/>
       </w:r>
       <w:r>
-        <w:t>АНАЛИЗ ЗАДАЧ, ПРОГРАММНЫХ СРЕДСТВ И ОБОСНОВАНИЕ</w:t>
-      </w:r>
-      <w:r>
-        <w:t xml:space="preserve"> </w:t>
-      </w:r>
-      <w:r>
-        <w:t>РАЗРАБОТКИ</w:t>
-      </w:r>
-      <w:r>
-        <w:t xml:space="preserve"> ИС</w:t>
+        <w:t>АНАЛИЗ ЗАДАЧ, ПРОГРАММНЫХ СРЕДСТВ И ОБОСНОВАНИЕ РАЗРАБОТКИ ИС</w:t>
       </w:r>
       <w:bookmarkEnd w:id="3"/>
     </w:p>
@@ -4539,19 +4511,7 @@
         <w:rPr>
           <w:rFonts w:eastAsiaTheme="minorHAnsi"/>
         </w:rPr>
-        <w:t xml:space="preserve">СУБД будет использоваться для обработки хранения и извлечения данных внутри системы. MySQL </w:t>
-      </w:r>
-      <w:r>
-        <w:rPr>
-          <w:rFonts w:eastAsiaTheme="minorHAnsi"/>
-        </w:rPr>
-        <w:t>— это</w:t>
-      </w:r>
-      <w:r>
-        <w:rPr>
-          <w:rFonts w:eastAsiaTheme="minorHAnsi"/>
-        </w:rPr>
-        <w:t xml:space="preserve"> надежная и </w:t>
+        <w:t xml:space="preserve">СУБД будет использоваться для обработки хранения и извлечения данных внутри системы. MySQL — это надежная и </w:t>
       </w:r>
       <w:r>
         <w:rPr>
@@ -4649,14 +4609,7 @@
           <w:rFonts w:eastAsiaTheme="minorHAnsi"/>
           <w:lang w:val="en-US"/>
         </w:rPr>
-        <w:t xml:space="preserve">. </w:t>
-      </w:r>
-      <w:r>
-        <w:rPr>
-          <w:rFonts w:eastAsiaTheme="minorHAnsi"/>
-          <w:lang w:val="en-US"/>
-        </w:rPr>
-        <w:t>UI</w:t>
+        <w:t>. UI</w:t>
       </w:r>
       <w:r>
         <w:rPr>
@@ -5030,7 +4983,14 @@
           <w:highlight w:val="yellow"/>
           <w:lang w:val="en-US"/>
         </w:rPr>
-        <w:t xml:space="preserve">UML </w:t>
+        <w:t>UML</w:t>
+      </w:r>
+      <w:r>
+        <w:rPr>
+          <w:rFonts w:eastAsiaTheme="minorHAnsi"/>
+          <w:highlight w:val="yellow"/>
+        </w:rPr>
+        <w:t xml:space="preserve"> </w:t>
       </w:r>
       <w:r>
         <w:rPr>
@@ -5538,7 +5498,13 @@
           <w:rFonts w:eastAsiaTheme="minorHAnsi"/>
           <w:lang w:val="en-US"/>
         </w:rPr>
-        <w:t>UI –</w:t>
+        <w:t>UI</w:t>
+      </w:r>
+      <w:r>
+        <w:rPr>
+          <w:rFonts w:eastAsiaTheme="minorHAnsi"/>
+        </w:rPr>
+        <w:t xml:space="preserve"> –</w:t>
       </w:r>
       <w:r>
         <w:rPr>
@@ -5551,21 +5517,18 @@
       <w:pPr>
         <w:rPr>
           <w:rFonts w:eastAsiaTheme="minorHAnsi"/>
-          <w:lang w:val="en-US"/>
-        </w:rPr>
-      </w:pPr>
-    </w:p>
-    <w:p>
-      <w:pPr>
-        <w:rPr>
-          <w:rFonts w:eastAsiaTheme="minorHAnsi"/>
-          <w:lang w:val="en-US"/>
-        </w:rPr>
-      </w:pPr>
-      <w:r>
-        <w:rPr>
-          <w:rFonts w:eastAsiaTheme="minorHAnsi"/>
-          <w:lang w:val="en-US"/>
+        </w:rPr>
+      </w:pPr>
+    </w:p>
+    <w:p>
+      <w:pPr>
+        <w:rPr>
+          <w:rFonts w:eastAsiaTheme="minorHAnsi"/>
+        </w:rPr>
+      </w:pPr>
+      <w:r>
+        <w:rPr>
+          <w:rFonts w:eastAsiaTheme="minorHAnsi"/>
         </w:rPr>
         <w:br w:type="page"/>
       </w:r>
@@ -5588,6 +5551,175 @@
       <w:pPr>
         <w:pStyle w:val="a1"/>
       </w:pPr>
+      <w:r>
+        <w:t>CLR via C#. Программирование на платформе Microsoft .NET Framework 4.5 на языке C#. 4-е изд. — СПб.: Питер, 2013. — 896 с.</w:t>
+      </w:r>
+    </w:p>
+    <w:p>
+      <w:pPr>
+        <w:pStyle w:val="a1"/>
+      </w:pPr>
+      <w:r>
+        <w:t>C# и .NET [электронный ресурс] - metanit.com/sharp/tutorial/1.1.php</w:t>
+      </w:r>
+    </w:p>
+    <w:p>
+      <w:pPr>
+        <w:pStyle w:val="a1"/>
+      </w:pPr>
+      <w:r>
+        <w:t>C ++ [электронный ресурс] https://en.wikipedia.org/wiki/C%2B%2B</w:t>
+      </w:r>
+    </w:p>
+    <w:p>
+      <w:pPr>
+        <w:pStyle w:val="a1"/>
+      </w:pPr>
+      <w:r>
+        <w:t>Microsoft Visual C#. Подробное руководство. 8-е издание / Шарп Д. - СПб.: Питер, 2017. — 848 с.</w:t>
+      </w:r>
+    </w:p>
+    <w:p>
+      <w:pPr>
+        <w:pStyle w:val="a1"/>
+      </w:pPr>
+      <w:r>
+        <w:t>MySQL [электронный ресурс] - dev.mysql.com/doc/</w:t>
+      </w:r>
+    </w:p>
+    <w:p>
+      <w:pPr>
+        <w:pStyle w:val="a1"/>
+        <w:rPr>
+          <w:lang w:val="en-US"/>
+        </w:rPr>
+      </w:pPr>
+      <w:r>
+        <w:t xml:space="preserve">MySQL: особенности и сферы применения [Электронный ресурс]. </w:t>
+      </w:r>
+      <w:r>
+        <w:rPr>
+          <w:lang w:val="en-US"/>
+        </w:rPr>
+        <w:t>URL: bytemag.ru/articles/detail.php?ID=6547</w:t>
+      </w:r>
+    </w:p>
+    <w:p>
+      <w:pPr>
+        <w:pStyle w:val="a1"/>
+      </w:pPr>
+      <w:r>
+        <w:t>PostgreSQL [Электронный ресурс] https://en.wikipedia.org/wiki/PostgreSQL</w:t>
+      </w:r>
+    </w:p>
+    <w:p>
+      <w:pPr>
+        <w:pStyle w:val="a1"/>
+      </w:pPr>
+      <w:r>
+        <w:t>Архитектура сетей [Электронный ресурс] http://sernam.ru/book_icn.php?id=5</w:t>
+      </w:r>
+    </w:p>
+    <w:p>
+      <w:pPr>
+        <w:pStyle w:val="a1"/>
+      </w:pPr>
+      <w:r>
+        <w:t>Документация по Visual Studio [Электронный ресурс] https://docs.microsoft.com/ru-ru/visualstudio/?view=vs-2019</w:t>
+      </w:r>
+    </w:p>
+    <w:p>
+      <w:pPr>
+        <w:pStyle w:val="a1"/>
+      </w:pPr>
+      <w:r>
+        <w:t>Изучаем SQL. — СПб.: Питер, 2012. — 592 с.</w:t>
+      </w:r>
+    </w:p>
+    <w:p>
+      <w:pPr>
+        <w:pStyle w:val="a1"/>
+      </w:pPr>
+      <w:r>
+        <w:t>Клиент - сервер [Электронный ресурс] https://ru.wikipedia.org/wiki/Клиент_—_сервер</w:t>
+      </w:r>
+    </w:p>
+    <w:p>
+      <w:pPr>
+        <w:pStyle w:val="a1"/>
+      </w:pPr>
+      <w:r>
+        <w:t>Отладка приложений в Visual Studio [Электронный ресурс] https://cryptoworld.su/visual-studio/</w:t>
+      </w:r>
+    </w:p>
+    <w:p>
+      <w:pPr>
+        <w:pStyle w:val="a1"/>
+      </w:pPr>
+      <w:r>
+        <w:t>Проектирование базы данных [Электронный ресурс] https://studme.org/62415/menedzhment/proektirovanie_bazy_dannyh</w:t>
+      </w:r>
+    </w:p>
+    <w:p>
+      <w:pPr>
+        <w:pStyle w:val="a1"/>
+      </w:pPr>
+      <w:r>
+        <w:t>Преимущества и недостатки среды разработки Deplhi [Электронный ресурс]. URL: megapredmet.ru/2-17233.html</w:t>
+      </w:r>
+    </w:p>
+    <w:p>
+      <w:pPr>
+        <w:pStyle w:val="a1"/>
+      </w:pPr>
+      <w:r>
+        <w:t>Справочник по языку MySQL [электронный ресурс] - www.codenet.ru/db/mysql5/manual.ru_Reference.php</w:t>
+      </w:r>
+    </w:p>
+    <w:p>
+      <w:pPr>
+        <w:pStyle w:val="a1"/>
+      </w:pPr>
+      <w:r>
+        <w:t>Тестирование программного обеспечения [Электронный ресурс] https://ru.m.wikipedia.org/wiki/Тестирование_программного_обеспечения</w:t>
+      </w:r>
+    </w:p>
+    <w:p>
+      <w:pPr>
+        <w:pStyle w:val="a1"/>
+        <w:rPr>
+          <w:szCs w:val="28"/>
+        </w:rPr>
+      </w:pPr>
+      <w:r>
+        <w:rPr>
+          <w:szCs w:val="28"/>
+        </w:rPr>
+        <w:t>Толс</w:t>
+      </w:r>
+      <w:r>
+        <w:rPr>
+          <w:szCs w:val="28"/>
+        </w:rPr>
+        <w:t xml:space="preserve">тый клиент [Электронный ресурс] </w:t>
+      </w:r>
+      <w:r>
+        <w:rPr>
+          <w:szCs w:val="28"/>
+        </w:rPr>
+        <w:t xml:space="preserve">https://ru.wikipedia.org/wiki/Толстый_клиент </w:t>
+      </w:r>
+    </w:p>
+    <w:p>
+      <w:pPr>
+        <w:pStyle w:val="a1"/>
+      </w:pPr>
+      <w:r>
+        <w:rPr>
+          <w:szCs w:val="28"/>
+        </w:rPr>
+        <w:t>Тонкий клиент [Электронный ресурс] https://ru.wikipedia.org/wiki/Тонкий_клиент</w:t>
+      </w:r>
     </w:p>
     <w:p>
       <w:pPr>
@@ -5781,6 +5913,7 @@
         <w:docPartUnique/>
       </w:docPartObj>
     </w:sdtPr>
+    <w:sdtEndPr/>
     <w:sdtContent>
       <w:p>
         <w:pPr>
@@ -7604,6 +7737,35 @@
       <w:ind w:left="840"/>
     </w:pPr>
   </w:style>
+  <w:style w:type="character" w:styleId="aff1">
+    <w:name w:val="Unresolved Mention"/>
+    <w:basedOn w:val="a3"/>
+    <w:uiPriority w:val="99"/>
+    <w:semiHidden/>
+    <w:unhideWhenUsed/>
+    <w:rsid w:val="00395EF1"/>
+    <w:rPr>
+      <w:color w:val="605E5C"/>
+      <w:shd w:val="clear" w:color="auto" w:fill="E1DFDD"/>
+    </w:rPr>
+  </w:style>
+  <w:style w:type="paragraph" w:styleId="aff2">
+    <w:name w:val="Normal (Web)"/>
+    <w:basedOn w:val="a2"/>
+    <w:uiPriority w:val="99"/>
+    <w:unhideWhenUsed/>
+    <w:rsid w:val="00395EF1"/>
+    <w:pPr>
+      <w:spacing w:before="100" w:beforeAutospacing="1" w:after="100" w:afterAutospacing="1" w:line="240" w:lineRule="auto"/>
+      <w:ind w:firstLine="0"/>
+      <w:jc w:val="left"/>
+    </w:pPr>
+    <w:rPr>
+      <w:rFonts w:eastAsia="Times New Roman"/>
+      <w:sz w:val="24"/>
+      <w:lang w:eastAsia="ru-RU"/>
+    </w:rPr>
+  </w:style>
 </w:styles>
 </file>
 

</xml_diff>